<commit_message>
Added section 2 and 3
</commit_message>
<xml_diff>
--- a/JuneNewsletter.docx
+++ b/JuneNewsletter.docx
@@ -51,6 +51,21 @@
           <w:numId w:val="1"/>
         </w:numPr>
       </w:pPr>
+      <w:r>
+        <w:t>Added section 2</w:t>
+      </w:r>
+    </w:p>
+    <w:p>
+      <w:pPr>
+        <w:pStyle w:val="ListParagraph"/>
+        <w:numPr>
+          <w:ilvl w:val="0"/>
+          <w:numId w:val="1"/>
+        </w:numPr>
+      </w:pPr>
+      <w:r>
+        <w:t>Added section 3</w:t>
+      </w:r>
     </w:p>
     <w:sectPr>
       <w:pgSz w:w="12240" w:h="15840"/>

</xml_diff>